<commit_message>
added IDs to Expectation_of_originality
</commit_message>
<xml_diff>
--- a/docs/Expectation_of_originality.docx
+++ b/docs/Expectation_of_originality.docx
@@ -8,16 +8,7 @@
         <w:jc w:val="center"/>
       </w:pPr>
       <w:r>
-        <w:t>E</w:t>
-      </w:r>
-      <w:r>
-        <w:t xml:space="preserve">xpectation of </w:t>
-      </w:r>
-      <w:r>
-        <w:t>O</w:t>
-      </w:r>
-      <w:r>
-        <w:t>riginality</w:t>
+        <w:t>Expectation of Originality</w:t>
       </w:r>
     </w:p>
     <w:p>
@@ -65,8 +56,6 @@
       <w:r>
         <w:t>COMP-5541-2184-DD</w:t>
       </w:r>
-      <w:bookmarkStart w:id="0" w:name="_GoBack"/>
-      <w:bookmarkEnd w:id="0"/>
     </w:p>
     <w:p>
       <w:pPr>
@@ -252,6 +241,9 @@
             <w:pPr>
               <w:pStyle w:val="Default"/>
             </w:pPr>
+            <w:r>
+              <w:t>29548912</w:t>
+            </w:r>
           </w:p>
         </w:tc>
         <w:tc>
@@ -323,6 +315,11 @@
             <w:pPr>
               <w:pStyle w:val="Default"/>
             </w:pPr>
+            <w:r>
+              <w:t>27238223</w:t>
+            </w:r>
+            <w:bookmarkStart w:id="0" w:name="_GoBack"/>
+            <w:bookmarkEnd w:id="0"/>
           </w:p>
         </w:tc>
         <w:tc>
@@ -394,6 +391,9 @@
             <w:pPr>
               <w:pStyle w:val="Default"/>
             </w:pPr>
+            <w:r>
+              <w:t>40081588</w:t>
+            </w:r>
           </w:p>
         </w:tc>
         <w:tc>
@@ -465,6 +465,9 @@
             <w:pPr>
               <w:pStyle w:val="Default"/>
             </w:pPr>
+            <w:r>
+              <w:t>40049123</w:t>
+            </w:r>
           </w:p>
         </w:tc>
         <w:tc>

</xml_diff>